<commit_message>
add relation to schema, pending ER diagram modification
</commit_message>
<xml_diff>
--- a/doc/Relational Schema.docx
+++ b/doc/Relational Schema.docx
@@ -642,147 +642,186 @@
       <w:r>
         <w:t>(</w:t>
       </w:r>
+      <w:proofErr w:type="spellStart"/>
+      <w:proofErr w:type="gramEnd"/>
+      <w:r>
+        <w:t>string:CEmail,</w:t>
+      </w:r>
+      <w:r>
+        <w:rPr>
+          <w:u w:val="single"/>
+        </w:rPr>
+        <w:t>int:BasketId</w:t>
+      </w:r>
+      <w:proofErr w:type="spellEnd"/>
+      <w:r>
+        <w:rPr>
+          <w:u w:val="single"/>
+        </w:rPr>
+        <w:t xml:space="preserve">, </w:t>
+      </w:r>
+      <w:proofErr w:type="spellStart"/>
+      <w:r>
+        <w:rPr>
+          <w:u w:val="single"/>
+        </w:rPr>
+        <w:t>int:IId</w:t>
+      </w:r>
+      <w:proofErr w:type="spellEnd"/>
+      <w:r>
+        <w:rPr>
+          <w:u w:val="single"/>
+        </w:rPr>
+        <w:t>,</w:t>
+      </w:r>
+      <w:r>
+        <w:rPr>
+          <w:u w:val="single"/>
+        </w:rPr>
+        <w:t xml:space="preserve"> </w:t>
+      </w:r>
+      <w:proofErr w:type="spellStart"/>
+      <w:r>
+        <w:t>int:BQuantity</w:t>
+      </w:r>
+      <w:proofErr w:type="spellEnd"/>
+      <w:r>
+        <w:t>)</w:t>
+      </w:r>
+    </w:p>
+    <w:p>
+      <w:proofErr w:type="spellStart"/>
+      <w:proofErr w:type="gramStart"/>
+      <w:r>
+        <w:t>OrderContains</w:t>
+      </w:r>
+      <w:proofErr w:type="spellEnd"/>
+      <w:r>
+        <w:t>(</w:t>
+      </w:r>
+      <w:proofErr w:type="spellStart"/>
+      <w:proofErr w:type="gramEnd"/>
+      <w:r>
+        <w:rPr>
+          <w:u w:val="single"/>
+        </w:rPr>
+        <w:t>int:InvoiceNum</w:t>
+      </w:r>
+      <w:proofErr w:type="spellEnd"/>
+      <w:r>
+        <w:rPr>
+          <w:u w:val="single"/>
+        </w:rPr>
+        <w:t xml:space="preserve">, </w:t>
+      </w:r>
+      <w:proofErr w:type="spellStart"/>
+      <w:r>
+        <w:rPr>
+          <w:u w:val="single"/>
+        </w:rPr>
+        <w:t>int:IId</w:t>
+      </w:r>
+      <w:proofErr w:type="spellEnd"/>
+      <w:r>
+        <w:rPr>
+          <w:u w:val="single"/>
+        </w:rPr>
+        <w:t>,</w:t>
+      </w:r>
+      <w:r>
+        <w:rPr>
+          <w:u w:val="single"/>
+        </w:rPr>
+        <w:t xml:space="preserve"> </w:t>
+      </w:r>
+      <w:proofErr w:type="spellStart"/>
+      <w:r>
+        <w:t>int:OQuantity</w:t>
+      </w:r>
+      <w:proofErr w:type="spellEnd"/>
+      <w:r>
+        <w:t>)</w:t>
+      </w:r>
+    </w:p>
+    <w:p>
+      <w:proofErr w:type="spellStart"/>
+      <w:proofErr w:type="gramStart"/>
+      <w:r>
+        <w:t>BillingAddress</w:t>
+      </w:r>
+      <w:proofErr w:type="spellEnd"/>
+      <w:r>
+        <w:t>(</w:t>
+      </w:r>
+      <w:proofErr w:type="gramEnd"/>
+      <w:r>
+        <w:rPr>
+          <w:u w:val="single"/>
+        </w:rPr>
+        <w:t>string:CEmail,int:CardNo,string:Baddr1,string:BCity,string:BState</w:t>
+      </w:r>
+      <w:r>
+        <w:t>)</w:t>
+      </w:r>
+    </w:p>
+    <w:p>
+      <w:proofErr w:type="spellStart"/>
+      <w:proofErr w:type="gramStart"/>
+      <w:r>
+        <w:t>ShippedTo</w:t>
+      </w:r>
+      <w:proofErr w:type="spellEnd"/>
+      <w:r>
+        <w:t>(</w:t>
+      </w:r>
+      <w:proofErr w:type="gramEnd"/>
+      <w:r>
+        <w:rPr>
+          <w:u w:val="single"/>
+        </w:rPr>
+        <w:t>int:OderID,string:CEmail,string:SAddr1,string:City,string:State</w:t>
+      </w:r>
+      <w:r>
+        <w:t>)</w:t>
+      </w:r>
+    </w:p>
+    <w:p>
+      <w:proofErr w:type="spellStart"/>
+      <w:r>
+        <w:t>PaidWith</w:t>
+      </w:r>
+      <w:proofErr w:type="spellEnd"/>
+      <w:r>
+        <w:t>(</w:t>
+      </w:r>
+      <w:proofErr w:type="spellStart"/>
+      <w:r>
+        <w:rPr>
+          <w:u w:val="single"/>
+        </w:rPr>
+        <w:t>string:CEmail,int:CardNo</w:t>
+      </w:r>
+      <w:proofErr w:type="spellEnd"/>
+      <w:r>
+        <w:rPr>
+          <w:u w:val="single"/>
+        </w:rPr>
+        <w:t>,</w:t>
+      </w:r>
+      <w:r>
+        <w:rPr>
+          <w:u w:val="single"/>
+        </w:rPr>
+        <w:t xml:space="preserve"> </w:t>
+      </w:r>
+      <w:r>
+        <w:rPr>
+          <w:u w:val="single"/>
+        </w:rPr>
+        <w:t>int:POrderID</w:t>
+      </w:r>
       <w:bookmarkStart w:id="0" w:name="_GoBack"/>
       <w:bookmarkEnd w:id="0"/>
-      <w:proofErr w:type="spellStart"/>
-      <w:proofErr w:type="gramEnd"/>
-      <w:r>
-        <w:t>string:CEmail,</w:t>
-      </w:r>
-      <w:r>
-        <w:rPr>
-          <w:u w:val="single"/>
-        </w:rPr>
-        <w:t>int:BasketId</w:t>
-      </w:r>
-      <w:proofErr w:type="spellEnd"/>
-      <w:r>
-        <w:rPr>
-          <w:u w:val="single"/>
-        </w:rPr>
-        <w:t xml:space="preserve">, </w:t>
-      </w:r>
-      <w:proofErr w:type="spellStart"/>
-      <w:r>
-        <w:rPr>
-          <w:u w:val="single"/>
-        </w:rPr>
-        <w:t>int:IId</w:t>
-      </w:r>
-      <w:proofErr w:type="spellEnd"/>
-      <w:r>
-        <w:rPr>
-          <w:u w:val="single"/>
-        </w:rPr>
-        <w:t>,</w:t>
-      </w:r>
-      <w:r>
-        <w:rPr>
-          <w:u w:val="single"/>
-        </w:rPr>
-        <w:t xml:space="preserve"> </w:t>
-      </w:r>
-      <w:proofErr w:type="spellStart"/>
-      <w:r>
-        <w:t>int:BQuantity</w:t>
-      </w:r>
-      <w:proofErr w:type="spellEnd"/>
-      <w:r>
-        <w:t>)</w:t>
-      </w:r>
-    </w:p>
-    <w:p>
-      <w:proofErr w:type="spellStart"/>
-      <w:proofErr w:type="gramStart"/>
-      <w:r>
-        <w:t>OrderContains</w:t>
-      </w:r>
-      <w:proofErr w:type="spellEnd"/>
-      <w:r>
-        <w:t>(</w:t>
-      </w:r>
-      <w:proofErr w:type="spellStart"/>
-      <w:proofErr w:type="gramEnd"/>
-      <w:r>
-        <w:rPr>
-          <w:u w:val="single"/>
-        </w:rPr>
-        <w:t>int:InvoiceNum</w:t>
-      </w:r>
-      <w:proofErr w:type="spellEnd"/>
-      <w:r>
-        <w:rPr>
-          <w:u w:val="single"/>
-        </w:rPr>
-        <w:t xml:space="preserve">, </w:t>
-      </w:r>
-      <w:proofErr w:type="spellStart"/>
-      <w:r>
-        <w:rPr>
-          <w:u w:val="single"/>
-        </w:rPr>
-        <w:t>int:IId</w:t>
-      </w:r>
-      <w:proofErr w:type="spellEnd"/>
-      <w:r>
-        <w:rPr>
-          <w:u w:val="single"/>
-        </w:rPr>
-        <w:t>,</w:t>
-      </w:r>
-      <w:r>
-        <w:rPr>
-          <w:u w:val="single"/>
-        </w:rPr>
-        <w:t xml:space="preserve"> </w:t>
-      </w:r>
-      <w:proofErr w:type="spellStart"/>
-      <w:r>
-        <w:t>int:OQuantity</w:t>
-      </w:r>
-      <w:proofErr w:type="spellEnd"/>
-      <w:r>
-        <w:t>)</w:t>
-      </w:r>
-    </w:p>
-    <w:p>
-      <w:proofErr w:type="spellStart"/>
-      <w:proofErr w:type="gramStart"/>
-      <w:r>
-        <w:t>BillingAddress</w:t>
-      </w:r>
-      <w:proofErr w:type="spellEnd"/>
-      <w:r>
-        <w:t>(</w:t>
-      </w:r>
-      <w:proofErr w:type="gramEnd"/>
-      <w:r>
-        <w:rPr>
-          <w:u w:val="single"/>
-        </w:rPr>
-        <w:t>string:CEmail,int:CardNo,string:Baddr1,string:BCity,string:BState</w:t>
-      </w:r>
-      <w:r>
-        <w:t>)</w:t>
-      </w:r>
-    </w:p>
-    <w:p>
-      <w:proofErr w:type="spellStart"/>
-      <w:proofErr w:type="gramStart"/>
-      <w:r>
-        <w:t>ShippedTo</w:t>
-      </w:r>
-      <w:proofErr w:type="spellEnd"/>
-      <w:r>
-        <w:t>(</w:t>
-      </w:r>
-      <w:proofErr w:type="gramEnd"/>
-      <w:r>
-        <w:rPr>
-          <w:u w:val="single"/>
-        </w:rPr>
-        <w:t>int:OderID,string:CEmail,string:SAddr1,string:City,string:State</w:t>
-      </w:r>
       <w:r>
         <w:t>)</w:t>
       </w:r>

</xml_diff>

<commit_message>
edit er diagram and relational schema
</commit_message>
<xml_diff>
--- a/doc/Relational Schema.docx
+++ b/doc/Relational Schema.docx
@@ -41,10 +41,10 @@
         <w:t>string</w:t>
       </w:r>
       <w:r>
-        <w:t xml:space="preserve">:Fname, string:LName, string:PIN, </w:t>
-      </w:r>
-      <w:r>
-        <w:t>bool:IsVIP</w:t>
+        <w:t>:F</w:t>
+      </w:r>
+      <w:r>
+        <w:t>name, string:LName, string:PIN</w:t>
       </w:r>
       <w:r>
         <w:rPr>
@@ -61,7 +61,21 @@
         <w:rPr>
           <w:u w:val="single"/>
         </w:rPr>
-        <w:t>string:Email ,</w:t>
+        <w:t>string:Email</w:t>
+      </w:r>
+      <w:r>
+        <w:rPr>
+          <w:u w:val="single"/>
+        </w:rPr>
+        <w:t>,</w:t>
+      </w:r>
+      <w:r>
+        <w:rPr>
+          <w:rFonts w:eastAsia="宋体" w:hint="eastAsia"/>
+          <w:u w:val="single"/>
+          <w:lang w:eastAsia="zh-CN"/>
+        </w:rPr>
+        <w:t xml:space="preserve"> </w:t>
       </w:r>
       <w:r>
         <w:rPr>
@@ -90,19 +104,22 @@
     </w:p>
     <w:p>
       <w:r>
-        <w:t>Ministore(</w:t>
-      </w:r>
-      <w:r>
-        <w:rPr>
-          <w:u w:val="single"/>
-        </w:rPr>
-        <w:t>int:StoreId</w:t>
-      </w:r>
-      <w:r>
-        <w:t>, str</w:t>
-      </w:r>
-      <w:r>
-        <w:t>ing:StoreName</w:t>
+        <w:t>Order</w:t>
+      </w:r>
+      <w:r>
+        <w:t>s</w:t>
+      </w:r>
+      <w:r>
+        <w:t>(</w:t>
+      </w:r>
+      <w:r>
+        <w:rPr>
+          <w:u w:val="single"/>
+        </w:rPr>
+        <w:t>int:POrderID</w:t>
+      </w:r>
+      <w:r>
+        <w:t>, string:Status</w:t>
       </w:r>
       <w:r>
         <w:t>)</w:t>
@@ -110,13 +127,596 @@
     </w:p>
     <w:p>
       <w:r>
-        <w:t>Order</w:t>
-      </w:r>
-      <w:r>
-        <w:t>s</w:t>
-      </w:r>
-      <w:r>
-        <w:t>(</w:t>
+        <w:t>Employee(</w:t>
+      </w:r>
+      <w:r>
+        <w:rPr>
+          <w:u w:val="single"/>
+        </w:rPr>
+        <w:t>int:EId</w:t>
+      </w:r>
+      <w:r>
+        <w:t xml:space="preserve">, </w:t>
+      </w:r>
+      <w:r>
+        <w:t>string:EPassword,</w:t>
+      </w:r>
+      <w:r>
+        <w:rPr>
+          <w:rFonts w:eastAsia="宋体" w:hint="eastAsia"/>
+          <w:lang w:eastAsia="zh-CN"/>
+        </w:rPr>
+        <w:t xml:space="preserve"> </w:t>
+      </w:r>
+      <w:r>
+        <w:t>string:LastN</w:t>
+      </w:r>
+      <w:r>
+        <w:t>ame,</w:t>
+      </w:r>
+      <w:r>
+        <w:rPr>
+          <w:rFonts w:eastAsia="宋体" w:hint="eastAsia"/>
+          <w:lang w:eastAsia="zh-CN"/>
+        </w:rPr>
+        <w:t xml:space="preserve"> </w:t>
+      </w:r>
+      <w:r>
+        <w:t>string:FirstName,</w:t>
+      </w:r>
+      <w:r>
+        <w:t xml:space="preserve"> bool:IsManager)</w:t>
+      </w:r>
+    </w:p>
+    <w:p>
+      <w:r>
+        <w:t>Item(</w:t>
+      </w:r>
+      <w:r>
+        <w:rPr>
+          <w:u w:val="single"/>
+        </w:rPr>
+        <w:t>int:IId</w:t>
+      </w:r>
+      <w:r>
+        <w:t>, string:IName, string:Category, string:Description,</w:t>
+      </w:r>
+      <w:r>
+        <w:t xml:space="preserve"> </w:t>
+      </w:r>
+      <w:r>
+        <w:t>float:IPrice, int:Quantity</w:t>
+      </w:r>
+      <w:r>
+        <w:rPr>
+          <w:rFonts w:eastAsia="宋体" w:hint="eastAsia"/>
+          <w:lang w:eastAsia="zh-CN"/>
+        </w:rPr>
+        <w:t>, float:PromoPrice</w:t>
+      </w:r>
+      <w:r>
+        <w:t>)</w:t>
+      </w:r>
+    </w:p>
+    <w:p>
+      <w:r>
+        <w:t>ShipPrice(</w:t>
+      </w:r>
+      <w:r>
+        <w:rPr>
+          <w:u w:val="single"/>
+        </w:rPr>
+        <w:t>string:ShipMethod</w:t>
+      </w:r>
+      <w:r>
+        <w:t>, float:ShipRate)</w:t>
+      </w:r>
+    </w:p>
+    <w:p>
+      <w:r>
+        <w:t>AddressBook(</w:t>
+      </w:r>
+      <w:r>
+        <w:rPr>
+          <w:rFonts w:eastAsia="宋体" w:hint="eastAsia"/>
+          <w:u w:val="single"/>
+          <w:lang w:eastAsia="zh-CN"/>
+        </w:rPr>
+        <w:t xml:space="preserve">int: </w:t>
+      </w:r>
+      <w:r>
+        <w:rPr>
+          <w:u w:val="single"/>
+        </w:rPr>
+        <w:t>AddrIndex</w:t>
+      </w:r>
+      <w:r>
+        <w:rPr>
+          <w:rFonts w:eastAsia="宋体" w:hint="eastAsia"/>
+          <w:u w:val="single"/>
+          <w:lang w:eastAsia="zh-CN"/>
+        </w:rPr>
+        <w:t>,</w:t>
+      </w:r>
+      <w:r>
+        <w:rPr>
+          <w:rFonts w:eastAsia="宋体" w:hint="eastAsia"/>
+          <w:lang w:eastAsia="zh-CN"/>
+        </w:rPr>
+        <w:t xml:space="preserve"> </w:t>
+      </w:r>
+      <w:r>
+        <w:rPr>
+          <w:u w:val="single"/>
+        </w:rPr>
+        <w:t>string:</w:t>
+      </w:r>
+      <w:r>
+        <w:rPr>
+          <w:rFonts w:eastAsia="宋体" w:hint="eastAsia"/>
+          <w:u w:val="single"/>
+          <w:lang w:eastAsia="zh-CN"/>
+        </w:rPr>
+        <w:t xml:space="preserve"> </w:t>
+      </w:r>
+      <w:r>
+        <w:rPr>
+          <w:u w:val="single"/>
+        </w:rPr>
+        <w:t>CEmail,</w:t>
+      </w:r>
+      <w:r>
+        <w:rPr>
+          <w:rFonts w:eastAsia="宋体" w:hint="eastAsia"/>
+          <w:u w:val="single"/>
+          <w:lang w:eastAsia="zh-CN"/>
+        </w:rPr>
+        <w:t xml:space="preserve"> </w:t>
+      </w:r>
+      <w:r>
+        <w:t>string:AddrLine1</w:t>
+      </w:r>
+      <w:r>
+        <w:t>,</w:t>
+      </w:r>
+      <w:r>
+        <w:rPr>
+          <w:rFonts w:eastAsia="宋体" w:hint="eastAsia"/>
+          <w:lang w:eastAsia="zh-CN"/>
+        </w:rPr>
+        <w:t xml:space="preserve"> </w:t>
+      </w:r>
+      <w:r>
+        <w:t>string:AddrLine2,</w:t>
+      </w:r>
+      <w:r>
+        <w:rPr>
+          <w:rFonts w:eastAsia="宋体" w:hint="eastAsia"/>
+          <w:lang w:eastAsia="zh-CN"/>
+        </w:rPr>
+        <w:t xml:space="preserve"> </w:t>
+      </w:r>
+      <w:r>
+        <w:t>string:City,</w:t>
+      </w:r>
+      <w:r>
+        <w:rPr>
+          <w:rFonts w:eastAsia="宋体" w:hint="eastAsia"/>
+          <w:lang w:eastAsia="zh-CN"/>
+        </w:rPr>
+        <w:t xml:space="preserve"> </w:t>
+      </w:r>
+      <w:r>
+        <w:t>string:State</w:t>
+      </w:r>
+      <w:r>
+        <w:t>,</w:t>
+      </w:r>
+      <w:r>
+        <w:rPr>
+          <w:rFonts w:eastAsia="宋体" w:hint="eastAsia"/>
+          <w:lang w:eastAsia="zh-CN"/>
+        </w:rPr>
+        <w:t xml:space="preserve"> </w:t>
+      </w:r>
+      <w:r>
+        <w:t>int:Zip</w:t>
+      </w:r>
+      <w:r>
+        <w:rPr>
+          <w:rFonts w:eastAsia="宋体" w:hint="eastAsia"/>
+          <w:lang w:eastAsia="zh-CN"/>
+        </w:rPr>
+        <w:t xml:space="preserve">, </w:t>
+      </w:r>
+      <w:r>
+        <w:rPr>
+          <w:rFonts w:eastAsia="宋体"/>
+          <w:lang w:eastAsia="zh-CN"/>
+        </w:rPr>
+        <w:t>Boolean</w:t>
+      </w:r>
+      <w:r>
+        <w:rPr>
+          <w:rFonts w:eastAsia="宋体" w:hint="eastAsia"/>
+          <w:lang w:eastAsia="zh-CN"/>
+        </w:rPr>
+        <w:t>: IsVisible</w:t>
+      </w:r>
+      <w:r>
+        <w:t>)</w:t>
+      </w:r>
+    </w:p>
+    <w:p>
+      <w:r>
+        <w:t>PaymentMethods(</w:t>
+      </w:r>
+      <w:r>
+        <w:rPr>
+          <w:u w:val="single"/>
+        </w:rPr>
+        <w:t>string:CEmail,int:CardNo</w:t>
+      </w:r>
+      <w:r>
+        <w:t>,string:CardHolderLastName,string:CardHolderFirstName,date:CExpirDate</w:t>
+      </w:r>
+      <w:r>
+        <w:rPr>
+          <w:rFonts w:eastAsia="宋体" w:hint="eastAsia"/>
+          <w:lang w:eastAsia="zh-CN"/>
+        </w:rPr>
+        <w:t xml:space="preserve">, </w:t>
+      </w:r>
+      <w:r>
+        <w:rPr>
+          <w:rFonts w:eastAsia="宋体"/>
+          <w:lang w:eastAsia="zh-CN"/>
+        </w:rPr>
+        <w:t>Boolean</w:t>
+      </w:r>
+      <w:r>
+        <w:rPr>
+          <w:rFonts w:eastAsia="宋体" w:hint="eastAsia"/>
+          <w:lang w:eastAsia="zh-CN"/>
+        </w:rPr>
+        <w:t>:IsVisible</w:t>
+      </w:r>
+      <w:r>
+        <w:t>)</w:t>
+      </w:r>
+    </w:p>
+    <w:p/>
+    <w:p>
+      <w:pPr>
+        <w:rPr>
+          <w:b/>
+        </w:rPr>
+      </w:pPr>
+      <w:r>
+        <w:rPr>
+          <w:b/>
+        </w:rPr>
+        <w:t>Relations</w:t>
+      </w:r>
+    </w:p>
+    <w:p>
+      <w:pPr>
+        <w:rPr>
+          <w:b/>
+        </w:rPr>
+      </w:pPr>
+    </w:p>
+    <w:p>
+      <w:r>
+        <w:t>Purchase(</w:t>
+      </w:r>
+      <w:r>
+        <w:rPr>
+          <w:u w:val="single"/>
+        </w:rPr>
+        <w:t>string:Email</w:t>
+      </w:r>
+      <w:r>
+        <w:t xml:space="preserve">, </w:t>
+      </w:r>
+      <w:r>
+        <w:rPr>
+          <w:u w:val="single"/>
+        </w:rPr>
+        <w:t>int:InvoiceNum</w:t>
+      </w:r>
+      <w:r>
+        <w:t>, int:PurchaseRating, string:Review</w:t>
+      </w:r>
+      <w:r>
+        <w:t>,</w:t>
+      </w:r>
+      <w:r>
+        <w:rPr>
+          <w:rFonts w:eastAsia="宋体" w:hint="eastAsia"/>
+          <w:lang w:eastAsia="zh-CN"/>
+        </w:rPr>
+        <w:t xml:space="preserve"> </w:t>
+      </w:r>
+      <w:r>
+        <w:t>date:PurchaseDate</w:t>
+      </w:r>
+      <w:r>
+        <w:t>)</w:t>
+      </w:r>
+    </w:p>
+    <w:p>
+      <w:r>
+        <w:t>Ship(</w:t>
+      </w:r>
+      <w:r>
+        <w:rPr>
+          <w:u w:val="single"/>
+        </w:rPr>
+        <w:t>int:EId</w:t>
+      </w:r>
+      <w:r>
+        <w:t xml:space="preserve">, </w:t>
+      </w:r>
+      <w:r>
+        <w:rPr>
+          <w:u w:val="single"/>
+        </w:rPr>
+        <w:t>int:InvoiceNum</w:t>
+      </w:r>
+      <w:r>
+        <w:t>, string:ShipDate</w:t>
+      </w:r>
+      <w:r>
+        <w:t>,string:ShipMethod,date:ShipDate</w:t>
+      </w:r>
+      <w:r>
+        <w:t>)</w:t>
+      </w:r>
+    </w:p>
+    <w:p>
+      <w:r>
+        <w:t>Promote(</w:t>
+      </w:r>
+      <w:r>
+        <w:rPr>
+          <w:u w:val="single"/>
+        </w:rPr>
+        <w:t>int:EId</w:t>
+      </w:r>
+      <w:r>
+        <w:t xml:space="preserve">, </w:t>
+      </w:r>
+      <w:r>
+        <w:rPr>
+          <w:u w:val="single"/>
+        </w:rPr>
+        <w:t>int:IId</w:t>
+      </w:r>
+      <w:r>
+        <w:t>, float:PromoRate, string:PStartDate, string:PEndDate)</w:t>
+      </w:r>
+    </w:p>
+    <w:p>
+      <w:r>
+        <w:t>BasketContains(</w:t>
+      </w:r>
+      <w:r>
+        <w:t>string:CEmail,</w:t>
+      </w:r>
+      <w:r>
+        <w:rPr>
+          <w:u w:val="single"/>
+        </w:rPr>
+        <w:t>int:BasketId, int:IId</w:t>
+      </w:r>
+      <w:r>
+        <w:rPr>
+          <w:u w:val="single"/>
+        </w:rPr>
+        <w:t>,</w:t>
+      </w:r>
+      <w:r>
+        <w:rPr>
+          <w:u w:val="single"/>
+        </w:rPr>
+        <w:t xml:space="preserve"> </w:t>
+      </w:r>
+      <w:r>
+        <w:t>int:BQuantity</w:t>
+      </w:r>
+      <w:r>
+        <w:t>)</w:t>
+      </w:r>
+    </w:p>
+    <w:p>
+      <w:r>
+        <w:t>OrderContains(</w:t>
+      </w:r>
+      <w:r>
+        <w:rPr>
+          <w:u w:val="single"/>
+        </w:rPr>
+        <w:t>int:InvoiceNum, int:IId</w:t>
+      </w:r>
+      <w:r>
+        <w:rPr>
+          <w:u w:val="single"/>
+        </w:rPr>
+        <w:t>,</w:t>
+      </w:r>
+      <w:r>
+        <w:rPr>
+          <w:u w:val="single"/>
+        </w:rPr>
+        <w:t xml:space="preserve"> </w:t>
+      </w:r>
+      <w:r>
+        <w:t>int:OQuantity</w:t>
+      </w:r>
+      <w:r>
+        <w:t>)</w:t>
+      </w:r>
+    </w:p>
+    <w:p>
+      <w:r>
+        <w:t>BillingAddress(</w:t>
+      </w:r>
+      <w:r>
+        <w:rPr>
+          <w:u w:val="single"/>
+        </w:rPr>
+        <w:t>string:CEmail,</w:t>
+      </w:r>
+      <w:r>
+        <w:rPr>
+          <w:rFonts w:eastAsia="宋体" w:hint="eastAsia"/>
+          <w:u w:val="single"/>
+          <w:lang w:eastAsia="zh-CN"/>
+        </w:rPr>
+        <w:t xml:space="preserve"> </w:t>
+      </w:r>
+      <w:r>
+        <w:rPr>
+          <w:u w:val="single"/>
+        </w:rPr>
+        <w:t>int:</w:t>
+      </w:r>
+      <w:r>
+        <w:rPr>
+          <w:u w:val="single"/>
+        </w:rPr>
+        <w:t>CardNo,</w:t>
+      </w:r>
+      <w:r>
+        <w:rPr>
+          <w:rFonts w:eastAsia="宋体" w:hint="eastAsia"/>
+          <w:u w:val="single"/>
+          <w:lang w:eastAsia="zh-CN"/>
+        </w:rPr>
+        <w:t xml:space="preserve"> </w:t>
+      </w:r>
+      <w:r>
+        <w:rPr>
+          <w:rFonts w:eastAsia="宋体" w:hint="eastAsia"/>
+          <w:u w:val="single"/>
+          <w:lang w:eastAsia="zh-CN"/>
+        </w:rPr>
+        <w:t>int:</w:t>
+      </w:r>
+      <w:r>
+        <w:rPr>
+          <w:u w:val="single"/>
+        </w:rPr>
+        <w:t xml:space="preserve"> </w:t>
+      </w:r>
+      <w:r>
+        <w:rPr>
+          <w:rFonts w:eastAsia="宋体"/>
+          <w:u w:val="single"/>
+          <w:lang w:eastAsia="zh-CN"/>
+        </w:rPr>
+        <w:t>AddrIndex</w:t>
+      </w:r>
+      <w:r>
+        <w:rPr>
+          <w:rFonts w:eastAsia="宋体" w:hint="eastAsia"/>
+          <w:u w:val="single"/>
+          <w:lang w:eastAsia="zh-CN"/>
+        </w:rPr>
+        <w:t xml:space="preserve">, </w:t>
+      </w:r>
+      <w:r>
+        <w:rPr>
+          <w:rFonts w:eastAsia="宋体"/>
+          <w:u w:val="single"/>
+          <w:lang w:eastAsia="zh-CN"/>
+        </w:rPr>
+        <w:t>Boolean</w:t>
+      </w:r>
+      <w:r>
+        <w:rPr>
+          <w:rFonts w:eastAsia="宋体" w:hint="eastAsia"/>
+          <w:u w:val="single"/>
+          <w:lang w:eastAsia="zh-CN"/>
+        </w:rPr>
+        <w:t xml:space="preserve">: </w:t>
+      </w:r>
+      <w:r>
+        <w:rPr>
+          <w:rFonts w:eastAsia="宋体"/>
+          <w:u w:val="single"/>
+          <w:lang w:eastAsia="zh-CN"/>
+        </w:rPr>
+        <w:t>IsVisible</w:t>
+      </w:r>
+      <w:r>
+        <w:t>)</w:t>
+      </w:r>
+    </w:p>
+    <w:p>
+      <w:r>
+        <w:t>ShippedTo(</w:t>
+      </w:r>
+      <w:r>
+        <w:rPr>
+          <w:u w:val="single"/>
+        </w:rPr>
+        <w:t>int:OderID,</w:t>
+      </w:r>
+      <w:r>
+        <w:rPr>
+          <w:rFonts w:eastAsia="宋体" w:hint="eastAsia"/>
+          <w:u w:val="single"/>
+          <w:lang w:eastAsia="zh-CN"/>
+        </w:rPr>
+        <w:t xml:space="preserve"> </w:t>
+      </w:r>
+      <w:r>
+        <w:rPr>
+          <w:u w:val="single"/>
+        </w:rPr>
+        <w:t>string:CEmail,</w:t>
+      </w:r>
+      <w:r>
+        <w:rPr>
+          <w:rFonts w:eastAsia="宋体" w:hint="eastAsia"/>
+          <w:u w:val="single"/>
+          <w:lang w:eastAsia="zh-CN"/>
+        </w:rPr>
+        <w:t xml:space="preserve"> int:AddrIndex</w:t>
+      </w:r>
+      <w:r>
+        <w:t>)</w:t>
+      </w:r>
+    </w:p>
+    <w:p>
+      <w:pPr>
+        <w:rPr>
+          <w:rFonts w:eastAsia="宋体"/>
+          <w:lang w:eastAsia="zh-CN"/>
+        </w:rPr>
+      </w:pPr>
+      <w:r>
+        <w:t>PaidWith(</w:t>
+      </w:r>
+      <w:r>
+        <w:rPr>
+          <w:u w:val="single"/>
+        </w:rPr>
+        <w:t>string:CEmail,int:CardNo</w:t>
+      </w:r>
+      <w:r>
+        <w:rPr>
+          <w:u w:val="single"/>
+        </w:rPr>
+        <w:t>,</w:t>
+      </w:r>
+      <w:r>
+        <w:rPr>
+          <w:u w:val="single"/>
+        </w:rPr>
+        <w:t xml:space="preserve"> </w:t>
       </w:r>
       <w:r>
         <w:rPr>
@@ -125,490 +725,39 @@
         <w:t>int:POrderID</w:t>
       </w:r>
       <w:r>
-        <w:t>, string:Status</w:t>
-      </w:r>
-      <w:r>
         <w:t>)</w:t>
-      </w:r>
-    </w:p>
-    <w:p>
-      <w:r>
-        <w:t>Employee(</w:t>
-      </w:r>
-      <w:r>
-        <w:rPr>
-          <w:u w:val="single"/>
-        </w:rPr>
-        <w:t>int:EId</w:t>
-      </w:r>
-      <w:r>
-        <w:t xml:space="preserve">, </w:t>
-      </w:r>
-      <w:r>
-        <w:t>string:EPassword,string:LastN</w:t>
-      </w:r>
-      <w:r>
-        <w:t>ame,</w:t>
-      </w:r>
-      <w:r>
-        <w:t>string:FirstName,</w:t>
-      </w:r>
-      <w:r>
-        <w:t xml:space="preserve"> bool:IsManager)</w:t>
-      </w:r>
-    </w:p>
-    <w:p>
-      <w:r>
-        <w:t>Item(</w:t>
-      </w:r>
-      <w:r>
-        <w:rPr>
-          <w:u w:val="single"/>
-        </w:rPr>
-        <w:t>int:IId</w:t>
-      </w:r>
-      <w:r>
-        <w:t>, string:IName, string:Category, string:Description,</w:t>
-      </w:r>
-      <w:r>
-        <w:t xml:space="preserve"> </w:t>
-      </w:r>
-      <w:r>
-        <w:t>float:IPrice, int:Quantity)</w:t>
-      </w:r>
-    </w:p>
-    <w:p>
-      <w:r>
-        <w:t>Auction(</w:t>
-      </w:r>
-      <w:r>
-        <w:rPr>
-          <w:u w:val="single"/>
-        </w:rPr>
-        <w:t>int:AId</w:t>
-      </w:r>
-      <w:r>
-        <w:t xml:space="preserve">, float:StartPrice, </w:t>
-      </w:r>
-      <w:r>
-        <w:t>float:Interval</w:t>
-      </w:r>
-      <w:r>
-        <w:t>)</w:t>
-      </w:r>
-    </w:p>
-    <w:p>
-      <w:r>
-        <w:t>ShipPrice(</w:t>
-      </w:r>
-      <w:r>
-        <w:rPr>
-          <w:u w:val="single"/>
-        </w:rPr>
-        <w:t>string:ShipMethod</w:t>
-      </w:r>
-      <w:r>
-        <w:t>, float:ShipRate)</w:t>
-      </w:r>
-    </w:p>
-    <w:p>
-      <w:r>
-        <w:t>AddressBook(</w:t>
-      </w:r>
-      <w:r>
-        <w:rPr>
-          <w:u w:val="single"/>
-        </w:rPr>
-        <w:t>string:CEmail,string:AddrLine1</w:t>
-      </w:r>
-      <w:r>
-        <w:t>,string:AddrLine2,</w:t>
-      </w:r>
-      <w:r>
-        <w:rPr>
-          <w:u w:val="single"/>
-        </w:rPr>
-        <w:t>string:City,string:State</w:t>
-      </w:r>
-      <w:r>
-        <w:t>,int:Zip)</w:t>
-      </w:r>
-    </w:p>
-    <w:p>
-      <w:r>
-        <w:t>PaymentMethods(</w:t>
-      </w:r>
-      <w:r>
-        <w:rPr>
-          <w:u w:val="single"/>
-        </w:rPr>
-        <w:t>string:CEmail,int:CardNo</w:t>
-      </w:r>
-      <w:r>
-        <w:t>,string:CardHolderLastName,string:CardHolderFirstName,date:CExpirDate)</w:t>
-      </w:r>
-    </w:p>
-    <w:p/>
-    <w:p>
-      <w:pPr>
-        <w:rPr>
-          <w:b/>
-        </w:rPr>
-      </w:pPr>
-      <w:r>
-        <w:rPr>
-          <w:b/>
-        </w:rPr>
-        <w:t>Relations</w:t>
-      </w:r>
-    </w:p>
-    <w:p>
-      <w:pPr>
-        <w:rPr>
-          <w:b/>
-        </w:rPr>
-      </w:pPr>
-    </w:p>
-    <w:p>
-      <w:r>
-        <w:t>Purchase(</w:t>
-      </w:r>
-      <w:r>
-        <w:rPr>
-          <w:u w:val="single"/>
-        </w:rPr>
-        <w:t>string:Email</w:t>
-      </w:r>
-      <w:r>
-        <w:t xml:space="preserve">, </w:t>
-      </w:r>
-      <w:r>
-        <w:rPr>
-          <w:u w:val="single"/>
-        </w:rPr>
-        <w:t>int:InvoiceNum</w:t>
-      </w:r>
-      <w:r>
-        <w:t>, int:PurchaseRating, string:Review</w:t>
-      </w:r>
-      <w:r>
-        <w:t>,date:PurchaseDate</w:t>
-      </w:r>
-      <w:r>
-        <w:t>)</w:t>
-      </w:r>
-    </w:p>
-    <w:p>
-      <w:r>
-        <w:t>Ship(</w:t>
-      </w:r>
-      <w:r>
-        <w:rPr>
-          <w:u w:val="single"/>
-        </w:rPr>
-        <w:t>int:EId</w:t>
-      </w:r>
-      <w:r>
-        <w:t xml:space="preserve">, </w:t>
-      </w:r>
-      <w:r>
-        <w:rPr>
-          <w:u w:val="single"/>
-        </w:rPr>
-        <w:t>int:InvoiceNum</w:t>
-      </w:r>
-      <w:r>
-        <w:t>, string:ShipDate</w:t>
-      </w:r>
-      <w:r>
-        <w:t>,string:ShipMethod,date:ShipDate</w:t>
-      </w:r>
-      <w:r>
-        <w:t>)</w:t>
-      </w:r>
-    </w:p>
-    <w:p>
-      <w:r>
-        <w:t>Promote(</w:t>
-      </w:r>
-      <w:r>
-        <w:rPr>
-          <w:u w:val="single"/>
-        </w:rPr>
-        <w:t>int:EId</w:t>
-      </w:r>
-      <w:r>
-        <w:t xml:space="preserve">, </w:t>
-      </w:r>
-      <w:r>
-        <w:rPr>
-          <w:u w:val="single"/>
-        </w:rPr>
-        <w:t>int:IId</w:t>
-      </w:r>
-      <w:r>
-        <w:t>, float:PromoRate, string:PStartDate, string:PEndDate)</w:t>
-      </w:r>
-    </w:p>
-    <w:p>
-      <w:r>
-        <w:t>UpForAuc(</w:t>
-      </w:r>
-      <w:r>
-        <w:rPr>
-          <w:u w:val="single"/>
-        </w:rPr>
-        <w:t>int:Aid</w:t>
-      </w:r>
-      <w:r>
-        <w:t xml:space="preserve">, </w:t>
-      </w:r>
-      <w:r>
-        <w:rPr>
-          <w:u w:val="single"/>
-        </w:rPr>
-        <w:t>int:StoreId</w:t>
-      </w:r>
-      <w:r>
-        <w:t xml:space="preserve">, </w:t>
-      </w:r>
-      <w:r>
-        <w:rPr>
-          <w:u w:val="single"/>
-        </w:rPr>
-        <w:t>int:IId</w:t>
-      </w:r>
-      <w:r>
-        <w:t>, string:StartTime, string:EndTime</w:t>
-      </w:r>
-      <w:r>
-        <w:t>,int:AucRating, string:AucReview</w:t>
-      </w:r>
-      <w:r>
-        <w:t>)</w:t>
-      </w:r>
-    </w:p>
-    <w:p>
-      <w:r>
-        <w:t>Bid(</w:t>
-      </w:r>
-      <w:r>
-        <w:rPr>
-          <w:u w:val="single"/>
-        </w:rPr>
-        <w:t>string:Email</w:t>
-      </w:r>
-      <w:r>
-        <w:t xml:space="preserve">, </w:t>
-      </w:r>
-      <w:r>
-        <w:rPr>
-          <w:u w:val="single"/>
-        </w:rPr>
-        <w:t>int:Aid</w:t>
-      </w:r>
-      <w:r>
-        <w:t xml:space="preserve">, </w:t>
-      </w:r>
-      <w:r>
-        <w:rPr>
-          <w:u w:val="single"/>
-        </w:rPr>
-        <w:t>date:Bid</w:t>
-      </w:r>
-      <w:r>
-        <w:rPr>
-          <w:u w:val="single"/>
-        </w:rPr>
-        <w:t>Time</w:t>
-      </w:r>
-      <w:r>
-        <w:t>,</w:t>
-      </w:r>
-      <w:r>
-        <w:t>float:CurrentPrice)</w:t>
-      </w:r>
-    </w:p>
-    <w:p>
-      <w:r>
-        <w:t>VIPOwns(</w:t>
-      </w:r>
-      <w:r>
-        <w:rPr>
-          <w:u w:val="single"/>
-        </w:rPr>
-        <w:t>string:Email</w:t>
-      </w:r>
-      <w:r>
-        <w:t xml:space="preserve">, </w:t>
-      </w:r>
-      <w:r>
-        <w:rPr>
-          <w:u w:val="single"/>
-        </w:rPr>
-        <w:t>int:StoreId</w:t>
-      </w:r>
-      <w:r>
-        <w:t>)</w:t>
-      </w:r>
-    </w:p>
-    <w:p>
-      <w:r>
-        <w:t>BasketContains(</w:t>
-      </w:r>
-      <w:r>
-        <w:t>string:CEmail,</w:t>
-      </w:r>
-      <w:r>
-        <w:rPr>
-          <w:u w:val="single"/>
-        </w:rPr>
-        <w:t>int:BasketId, int:IId</w:t>
-      </w:r>
-      <w:r>
-        <w:rPr>
-          <w:u w:val="single"/>
-        </w:rPr>
-        <w:t>,</w:t>
-      </w:r>
-      <w:r>
-        <w:rPr>
-          <w:u w:val="single"/>
-        </w:rPr>
-        <w:t xml:space="preserve"> </w:t>
-      </w:r>
-      <w:r>
-        <w:t>int:BQuantity</w:t>
-      </w:r>
-      <w:r>
-        <w:t>)</w:t>
-      </w:r>
-    </w:p>
-    <w:p>
-      <w:r>
-        <w:t>OrderContains(</w:t>
-      </w:r>
-      <w:r>
-        <w:rPr>
-          <w:u w:val="single"/>
-        </w:rPr>
-        <w:t>int:InvoiceNum, int:IId</w:t>
-      </w:r>
-      <w:r>
-        <w:rPr>
-          <w:u w:val="single"/>
-        </w:rPr>
-        <w:t>,</w:t>
-      </w:r>
-      <w:r>
-        <w:rPr>
-          <w:u w:val="single"/>
-        </w:rPr>
-        <w:t xml:space="preserve"> </w:t>
-      </w:r>
-      <w:r>
-        <w:t>int:OQuantity</w:t>
-      </w:r>
-      <w:r>
-        <w:t>)</w:t>
-      </w:r>
-    </w:p>
-    <w:p>
-      <w:r>
-        <w:t>BillingAddress(</w:t>
-      </w:r>
-      <w:r>
-        <w:rPr>
-          <w:u w:val="single"/>
-        </w:rPr>
-        <w:t>string:CEmail,int:CardNo,string:Baddr1,string:BCity,string:BState</w:t>
-      </w:r>
-      <w:r>
-        <w:t>)</w:t>
-      </w:r>
-    </w:p>
-    <w:p>
-      <w:r>
-        <w:t>ShippedTo(</w:t>
-      </w:r>
-      <w:r>
-        <w:rPr>
-          <w:u w:val="single"/>
-        </w:rPr>
-        <w:t>int:OderID,string:CEmail,string:SAddr1,string:City,string:State</w:t>
-      </w:r>
-      <w:r>
-        <w:t>)</w:t>
-      </w:r>
-    </w:p>
-    <w:p>
-      <w:pPr>
-        <w:rPr>
-          <w:rFonts w:eastAsia="宋体" w:hint="eastAsia"/>
-          <w:lang w:eastAsia="zh-CN"/>
-        </w:rPr>
-      </w:pPr>
-      <w:r>
-        <w:t>PaidWith(</w:t>
-      </w:r>
-      <w:r>
-        <w:rPr>
-          <w:u w:val="single"/>
-        </w:rPr>
-        <w:t>string:CEmail,int:CardNo</w:t>
-      </w:r>
-      <w:r>
-        <w:rPr>
-          <w:u w:val="single"/>
-        </w:rPr>
-        <w:t>,</w:t>
-      </w:r>
-      <w:r>
-        <w:rPr>
-          <w:u w:val="single"/>
-        </w:rPr>
-        <w:t xml:space="preserve"> </w:t>
-      </w:r>
-      <w:r>
-        <w:rPr>
-          <w:u w:val="single"/>
-        </w:rPr>
-        <w:t>int:POrderID</w:t>
-      </w:r>
-      <w:r>
-        <w:t>)</w:t>
-      </w:r>
-    </w:p>
-    <w:p>
-      <w:pPr>
-        <w:rPr>
-          <w:rFonts w:eastAsia="宋体" w:hint="eastAsia"/>
-          <w:lang w:eastAsia="zh-CN"/>
-        </w:rPr>
-      </w:pPr>
-      <w:r>
-        <w:rPr>
-          <w:rFonts w:eastAsia="宋体" w:hint="eastAsia"/>
-          <w:lang w:eastAsia="zh-CN"/>
-        </w:rPr>
-        <w:t>ShippedBy(</w:t>
-      </w:r>
-      <w:r>
-        <w:rPr>
-          <w:u w:val="single"/>
-        </w:rPr>
-        <w:t>int:OderI</w:t>
-      </w:r>
-      <w:r>
-        <w:rPr>
-          <w:rFonts w:eastAsia="宋体" w:hint="eastAsia"/>
-          <w:u w:val="single"/>
-          <w:lang w:eastAsia="zh-CN"/>
-        </w:rPr>
-        <w:t>D</w:t>
       </w:r>
       <w:bookmarkStart w:id="0" w:name="_GoBack"/>
       <w:bookmarkEnd w:id="0"/>
+    </w:p>
+    <w:p>
+      <w:pPr>
+        <w:rPr>
+          <w:rFonts w:eastAsia="宋体"/>
+          <w:lang w:eastAsia="zh-CN"/>
+        </w:rPr>
+      </w:pPr>
+      <w:r>
+        <w:rPr>
+          <w:rFonts w:eastAsia="宋体" w:hint="eastAsia"/>
+          <w:lang w:eastAsia="zh-CN"/>
+        </w:rPr>
+        <w:t>ShippedBy(</w:t>
+      </w:r>
+      <w:r>
+        <w:rPr>
+          <w:u w:val="single"/>
+        </w:rPr>
+        <w:t>int:OderI</w:t>
+      </w:r>
+      <w:r>
+        <w:rPr>
+          <w:rFonts w:eastAsia="宋体" w:hint="eastAsia"/>
+          <w:u w:val="single"/>
+          <w:lang w:eastAsia="zh-CN"/>
+        </w:rPr>
+        <w:t>D</w:t>
+      </w:r>
       <w:r>
         <w:rPr>
           <w:rFonts w:eastAsia="宋体" w:hint="eastAsia"/>

</xml_diff>

<commit_message>
edit ER diagram and schema to reflect final changes
</commit_message>
<xml_diff>
--- a/doc/Relational Schema.docx
+++ b/doc/Relational Schema.docx
@@ -28,15 +28,26 @@
           <w:u w:val="single"/>
         </w:rPr>
       </w:pPr>
+      <w:proofErr w:type="gramStart"/>
       <w:r>
         <w:t>Customer(</w:t>
       </w:r>
-      <w:r>
-        <w:rPr>
-          <w:u w:val="single"/>
-        </w:rPr>
-        <w:t xml:space="preserve">string:Email, </w:t>
-      </w:r>
+      <w:proofErr w:type="spellStart"/>
+      <w:proofErr w:type="gramEnd"/>
+      <w:r>
+        <w:rPr>
+          <w:u w:val="single"/>
+        </w:rPr>
+        <w:t>string:Email</w:t>
+      </w:r>
+      <w:proofErr w:type="spellEnd"/>
+      <w:r>
+        <w:rPr>
+          <w:u w:val="single"/>
+        </w:rPr>
+        <w:t xml:space="preserve">, </w:t>
+      </w:r>
+      <w:proofErr w:type="spellStart"/>
       <w:r>
         <w:t>string</w:t>
       </w:r>
@@ -44,8 +55,32 @@
         <w:t>:F</w:t>
       </w:r>
       <w:r>
-        <w:t>name, string:LName, string:PIN</w:t>
-      </w:r>
+        <w:t>name</w:t>
+      </w:r>
+      <w:proofErr w:type="spellEnd"/>
+      <w:r>
+        <w:t xml:space="preserve">, </w:t>
+      </w:r>
+      <w:proofErr w:type="spellStart"/>
+      <w:r>
+        <w:t>string:LName</w:t>
+      </w:r>
+      <w:proofErr w:type="spellEnd"/>
+      <w:r>
+        <w:t xml:space="preserve">, </w:t>
+      </w:r>
+      <w:proofErr w:type="spellStart"/>
+      <w:r>
+        <w:t>string:</w:t>
+      </w:r>
+      <w:r>
+        <w:rPr>
+          <w:rFonts w:eastAsia="宋体" w:hint="eastAsia"/>
+          <w:lang w:eastAsia="zh-CN"/>
+        </w:rPr>
+        <w:t>Password</w:t>
+      </w:r>
+      <w:proofErr w:type="spellEnd"/>
       <w:r>
         <w:rPr>
           <w:u w:val="single"/>
@@ -54,15 +89,33 @@
       </w:r>
     </w:p>
     <w:p>
+      <w:proofErr w:type="gramStart"/>
       <w:r>
         <w:t>Basket(</w:t>
       </w:r>
-      <w:r>
-        <w:rPr>
-          <w:u w:val="single"/>
-        </w:rPr>
-        <w:t>string:Email</w:t>
-      </w:r>
+      <w:proofErr w:type="spellStart"/>
+      <w:proofErr w:type="gramEnd"/>
+      <w:r>
+        <w:rPr>
+          <w:u w:val="single"/>
+        </w:rPr>
+        <w:t>string:</w:t>
+      </w:r>
+      <w:r>
+        <w:rPr>
+          <w:rFonts w:eastAsia="宋体" w:hint="eastAsia"/>
+          <w:u w:val="single"/>
+          <w:lang w:eastAsia="zh-CN"/>
+        </w:rPr>
+        <w:t>C</w:t>
+      </w:r>
+      <w:r>
+        <w:rPr>
+          <w:u w:val="single"/>
+        </w:rPr>
+        <w:t>Email</w:t>
+      </w:r>
+      <w:proofErr w:type="spellEnd"/>
       <w:r>
         <w:rPr>
           <w:u w:val="single"/>
@@ -77,6 +130,7 @@
         </w:rPr>
         <w:t xml:space="preserve"> </w:t>
       </w:r>
+      <w:proofErr w:type="spellStart"/>
       <w:r>
         <w:rPr>
           <w:u w:val="single"/>
@@ -95,9 +149,15 @@
         </w:rPr>
         <w:t>Id</w:t>
       </w:r>
-      <w:r>
-        <w:t>, date: ShopDate</w:t>
-      </w:r>
+      <w:proofErr w:type="spellEnd"/>
+      <w:r>
+        <w:t xml:space="preserve">, date: </w:t>
+      </w:r>
+      <w:proofErr w:type="spellStart"/>
+      <w:r>
+        <w:t>ShopDate</w:t>
+      </w:r>
+      <w:proofErr w:type="spellEnd"/>
       <w:r>
         <w:t>)</w:t>
       </w:r>
@@ -126,9 +186,11 @@
       </w:r>
     </w:p>
     <w:p>
+      <w:proofErr w:type="gramStart"/>
       <w:r>
         <w:t>Employee(</w:t>
       </w:r>
+      <w:proofErr w:type="gramEnd"/>
       <w:r>
         <w:rPr>
           <w:u w:val="single"/>
@@ -138,34 +200,64 @@
       <w:r>
         <w:t xml:space="preserve">, </w:t>
       </w:r>
-      <w:r>
-        <w:t>string:EPassword,</w:t>
-      </w:r>
-      <w:r>
-        <w:rPr>
-          <w:rFonts w:eastAsia="宋体" w:hint="eastAsia"/>
-          <w:lang w:eastAsia="zh-CN"/>
-        </w:rPr>
-        <w:t xml:space="preserve"> </w:t>
-      </w:r>
+      <w:proofErr w:type="spellStart"/>
+      <w:r>
+        <w:t>string:EPassword</w:t>
+      </w:r>
+      <w:proofErr w:type="spellEnd"/>
+      <w:r>
+        <w:t>,</w:t>
+      </w:r>
+      <w:r>
+        <w:rPr>
+          <w:rFonts w:eastAsia="宋体" w:hint="eastAsia"/>
+          <w:lang w:eastAsia="zh-CN"/>
+        </w:rPr>
+        <w:t xml:space="preserve"> </w:t>
+      </w:r>
+      <w:proofErr w:type="spellStart"/>
       <w:r>
         <w:t>string:LastN</w:t>
       </w:r>
       <w:r>
-        <w:t>ame,</w:t>
-      </w:r>
-      <w:r>
-        <w:rPr>
-          <w:rFonts w:eastAsia="宋体" w:hint="eastAsia"/>
-          <w:lang w:eastAsia="zh-CN"/>
-        </w:rPr>
-        <w:t xml:space="preserve"> </w:t>
-      </w:r>
-      <w:r>
-        <w:t>string:FirstName,</w:t>
-      </w:r>
-      <w:r>
-        <w:t xml:space="preserve"> bool:IsManager)</w:t>
+        <w:t>ame</w:t>
+      </w:r>
+      <w:proofErr w:type="spellEnd"/>
+      <w:r>
+        <w:t>,</w:t>
+      </w:r>
+      <w:r>
+        <w:rPr>
+          <w:rFonts w:eastAsia="宋体" w:hint="eastAsia"/>
+          <w:lang w:eastAsia="zh-CN"/>
+        </w:rPr>
+        <w:t xml:space="preserve"> </w:t>
+      </w:r>
+      <w:proofErr w:type="spellStart"/>
+      <w:r>
+        <w:t>string:FirstName</w:t>
+      </w:r>
+      <w:proofErr w:type="spellEnd"/>
+      <w:r>
+        <w:t>,</w:t>
+      </w:r>
+      <w:r>
+        <w:t xml:space="preserve"> </w:t>
+      </w:r>
+      <w:proofErr w:type="spellStart"/>
+      <w:r>
+        <w:rPr>
+          <w:rFonts w:eastAsia="宋体" w:hint="eastAsia"/>
+          <w:lang w:eastAsia="zh-CN"/>
+        </w:rPr>
+        <w:t>Boolean</w:t>
+      </w:r>
+      <w:r>
+        <w:t>:IsManager</w:t>
+      </w:r>
+      <w:proofErr w:type="spellEnd"/>
+      <w:r>
+        <w:t>)</w:t>
       </w:r>
     </w:p>
     <w:p>
@@ -358,7 +450,10 @@
         <w:t>string:CEmail,int:CardNo</w:t>
       </w:r>
       <w:r>
-        <w:t>,string:CardHolderLastName,string:CardHolderFirstName,date:CExpirDate</w:t>
+        <w:t>,string:CHolderLastName,string:C</w:t>
+      </w:r>
+      <w:r>
+        <w:t>HolderFirstName,date:CExpirDate</w:t>
       </w:r>
       <w:r>
         <w:rPr>
@@ -367,6 +462,7 @@
         </w:rPr>
         <w:t xml:space="preserve">, </w:t>
       </w:r>
+      <w:proofErr w:type="spellStart"/>
       <w:r>
         <w:rPr>
           <w:rFonts w:eastAsia="宋体"/>
@@ -381,6 +477,7 @@
         </w:rPr>
         <w:t>:IsVisible</w:t>
       </w:r>
+      <w:proofErr w:type="spellEnd"/>
       <w:r>
         <w:t>)</w:t>
       </w:r>
@@ -407,27 +504,68 @@
       </w:pPr>
     </w:p>
     <w:p>
+      <w:proofErr w:type="gramStart"/>
       <w:r>
         <w:t>Purchase(</w:t>
       </w:r>
-      <w:r>
-        <w:rPr>
-          <w:u w:val="single"/>
-        </w:rPr>
-        <w:t>string:Email</w:t>
-      </w:r>
+      <w:proofErr w:type="spellStart"/>
+      <w:proofErr w:type="gramEnd"/>
+      <w:r>
+        <w:rPr>
+          <w:u w:val="single"/>
+        </w:rPr>
+        <w:t>string:</w:t>
+      </w:r>
+      <w:r>
+        <w:rPr>
+          <w:rFonts w:eastAsia="宋体" w:hint="eastAsia"/>
+          <w:u w:val="single"/>
+          <w:lang w:eastAsia="zh-CN"/>
+        </w:rPr>
+        <w:t>C</w:t>
+      </w:r>
+      <w:r>
+        <w:rPr>
+          <w:u w:val="single"/>
+        </w:rPr>
+        <w:t>Email</w:t>
+      </w:r>
+      <w:proofErr w:type="spellEnd"/>
       <w:r>
         <w:t xml:space="preserve">, </w:t>
       </w:r>
-      <w:r>
-        <w:rPr>
-          <w:u w:val="single"/>
-        </w:rPr>
-        <w:t>int:InvoiceNum</w:t>
-      </w:r>
-      <w:r>
-        <w:t>, int:PurchaseRating, string:Review</w:t>
-      </w:r>
+      <w:proofErr w:type="spellStart"/>
+      <w:r>
+        <w:rPr>
+          <w:u w:val="single"/>
+        </w:rPr>
+        <w:t>int:InvoiceN</w:t>
+      </w:r>
+      <w:r>
+        <w:rPr>
+          <w:rFonts w:eastAsia="宋体" w:hint="eastAsia"/>
+          <w:u w:val="single"/>
+          <w:lang w:eastAsia="zh-CN"/>
+        </w:rPr>
+        <w:t>o</w:t>
+      </w:r>
+      <w:proofErr w:type="spellEnd"/>
+      <w:r>
+        <w:t xml:space="preserve">, </w:t>
+      </w:r>
+      <w:proofErr w:type="spellStart"/>
+      <w:r>
+        <w:t>int:PurchaseRating</w:t>
+      </w:r>
+      <w:proofErr w:type="spellEnd"/>
+      <w:r>
+        <w:t xml:space="preserve">, </w:t>
+      </w:r>
+      <w:proofErr w:type="spellStart"/>
+      <w:r>
+        <w:t>string:Review</w:t>
+      </w:r>
+      <w:proofErr w:type="spellEnd"/>
       <w:r>
         <w:t>,</w:t>
       </w:r>
@@ -438,38 +576,75 @@
         </w:rPr>
         <w:t xml:space="preserve"> </w:t>
       </w:r>
+      <w:proofErr w:type="spellStart"/>
       <w:r>
         <w:t>date:PurchaseDate</w:t>
       </w:r>
+      <w:proofErr w:type="spellEnd"/>
       <w:r>
         <w:t>)</w:t>
       </w:r>
     </w:p>
     <w:p>
+      <w:proofErr w:type="gramStart"/>
       <w:r>
         <w:t>Ship(</w:t>
       </w:r>
+      <w:proofErr w:type="spellStart"/>
+      <w:proofErr w:type="gramEnd"/>
       <w:r>
         <w:rPr>
           <w:u w:val="single"/>
         </w:rPr>
         <w:t>int:EId</w:t>
       </w:r>
+      <w:proofErr w:type="spellEnd"/>
       <w:r>
         <w:t xml:space="preserve">, </w:t>
       </w:r>
-      <w:r>
-        <w:rPr>
-          <w:u w:val="single"/>
-        </w:rPr>
-        <w:t>int:InvoiceNum</w:t>
-      </w:r>
-      <w:r>
-        <w:t>, string:ShipDate</w:t>
-      </w:r>
-      <w:r>
-        <w:t>,string:ShipMethod,date:ShipDate</w:t>
-      </w:r>
+      <w:proofErr w:type="spellStart"/>
+      <w:r>
+        <w:rPr>
+          <w:u w:val="single"/>
+        </w:rPr>
+        <w:t>int</w:t>
+      </w:r>
+      <w:proofErr w:type="spellEnd"/>
+      <w:r>
+        <w:rPr>
+          <w:u w:val="single"/>
+        </w:rPr>
+        <w:t>:</w:t>
+      </w:r>
+      <w:r>
+        <w:rPr>
+          <w:u w:val="single"/>
+        </w:rPr>
+        <w:t xml:space="preserve"> </w:t>
+      </w:r>
+      <w:proofErr w:type="spellStart"/>
+      <w:r>
+        <w:rPr>
+          <w:u w:val="single"/>
+        </w:rPr>
+        <w:t>OrderID</w:t>
+      </w:r>
+      <w:proofErr w:type="spellEnd"/>
+      <w:r>
+        <w:t xml:space="preserve">, </w:t>
+      </w:r>
+      <w:proofErr w:type="spellStart"/>
+      <w:r>
+        <w:rPr>
+          <w:rFonts w:eastAsia="宋体" w:hint="eastAsia"/>
+          <w:lang w:eastAsia="zh-CN"/>
+        </w:rPr>
+        <w:t>date</w:t>
+      </w:r>
+      <w:r>
+        <w:t>:ShipDate</w:t>
+      </w:r>
+      <w:proofErr w:type="spellEnd"/>
       <w:r>
         <w:t>)</w:t>
       </w:r>
@@ -502,13 +677,22 @@
         <w:t>BasketContains(</w:t>
       </w:r>
       <w:r>
+        <w:rPr>
+          <w:u w:val="single"/>
+        </w:rPr>
         <w:t>string:CEmail,</w:t>
       </w:r>
       <w:r>
         <w:rPr>
           <w:u w:val="single"/>
         </w:rPr>
-        <w:t>int:BasketId, int:IId</w:t>
+        <w:t>int</w:t>
+      </w:r>
+      <w:r>
+        <w:rPr>
+          <w:u w:val="single"/>
+        </w:rPr>
+        <w:t>:BasketId, int:IId</w:t>
       </w:r>
       <w:r>
         <w:rPr>
@@ -530,15 +714,55 @@
       </w:r>
     </w:p>
     <w:p>
-      <w:r>
-        <w:t>OrderContains(</w:t>
-      </w:r>
-      <w:r>
-        <w:rPr>
-          <w:u w:val="single"/>
-        </w:rPr>
-        <w:t>int:InvoiceNum, int:IId</w:t>
-      </w:r>
+      <w:proofErr w:type="spellStart"/>
+      <w:proofErr w:type="gramStart"/>
+      <w:r>
+        <w:t>OrderContains</w:t>
+      </w:r>
+      <w:proofErr w:type="spellEnd"/>
+      <w:r>
+        <w:t>(</w:t>
+      </w:r>
+      <w:proofErr w:type="spellStart"/>
+      <w:proofErr w:type="gramEnd"/>
+      <w:r>
+        <w:rPr>
+          <w:u w:val="single"/>
+        </w:rPr>
+        <w:t>int</w:t>
+      </w:r>
+      <w:proofErr w:type="spellEnd"/>
+      <w:r>
+        <w:rPr>
+          <w:u w:val="single"/>
+        </w:rPr>
+        <w:t>:</w:t>
+      </w:r>
+      <w:r>
+        <w:t xml:space="preserve"> </w:t>
+      </w:r>
+      <w:proofErr w:type="spellStart"/>
+      <w:r>
+        <w:rPr>
+          <w:u w:val="single"/>
+        </w:rPr>
+        <w:t>COrderID</w:t>
+      </w:r>
+      <w:proofErr w:type="spellEnd"/>
+      <w:r>
+        <w:rPr>
+          <w:u w:val="single"/>
+        </w:rPr>
+        <w:t xml:space="preserve">, </w:t>
+      </w:r>
+      <w:proofErr w:type="spellStart"/>
+      <w:r>
+        <w:rPr>
+          <w:u w:val="single"/>
+        </w:rPr>
+        <w:t>int:IId</w:t>
+      </w:r>
+      <w:proofErr w:type="spellEnd"/>
       <w:r>
         <w:rPr>
           <w:u w:val="single"/>
@@ -551,9 +775,11 @@
         </w:rPr>
         <w:t xml:space="preserve"> </w:t>
       </w:r>
+      <w:proofErr w:type="spellStart"/>
       <w:r>
         <w:t>int:OQuantity</w:t>
       </w:r>
+      <w:proofErr w:type="spellEnd"/>
       <w:r>
         <w:t>)</w:t>
       </w:r>
@@ -722,13 +948,19 @@
         <w:rPr>
           <w:u w:val="single"/>
         </w:rPr>
-        <w:t>int:POrderID</w:t>
-      </w:r>
-      <w:r>
-        <w:t>)</w:t>
+        <w:t>int:</w:t>
       </w:r>
       <w:bookmarkStart w:id="0" w:name="_GoBack"/>
       <w:bookmarkEnd w:id="0"/>
+      <w:r>
+        <w:rPr>
+          <w:u w:val="single"/>
+        </w:rPr>
+        <w:t>OrderID</w:t>
+      </w:r>
+      <w:r>
+        <w:t>)</w:t>
+      </w:r>
     </w:p>
     <w:p>
       <w:pPr>

</xml_diff>